<commit_message>
Documentation Update: AI Use Cases Core Game Use Cases Acceptance Test Plan - AI & Core Game Release Plan
</commit_message>
<xml_diff>
--- a/documentation/Release Plan.docx
+++ b/documentation/Release Plan.docx
@@ -19,7 +19,7 @@
             <w:noProof/>
             <w:u w:val="single"/>
           </w:rPr>
-          <w:t>04/03/2010</w:t>
+          <w:t>11/03/2010</w:t>
         </w:r>
       </w:fldSimple>
       <w:r>
@@ -637,7 +637,11 @@
           <w:tcPr>
             <w:tcW w:w="2152" w:type="dxa"/>
           </w:tcPr>
-          <w:p/>
+          <w:p>
+            <w:r>
+              <w:t>15</w:t>
+            </w:r>
+          </w:p>
         </w:tc>
         <w:tc>
           <w:tcPr>
@@ -694,7 +698,11 @@
           <w:tcPr>
             <w:tcW w:w="2152" w:type="dxa"/>
           </w:tcPr>
-          <w:p/>
+          <w:p>
+            <w:r>
+              <w:t>10</w:t>
+            </w:r>
+          </w:p>
         </w:tc>
         <w:tc>
           <w:tcPr>
@@ -733,50 +741,6 @@
               </w:rPr>
               <w:t>In-game chat feature can be initiated by users</w:t>
             </w:r>
-          </w:p>
-        </w:tc>
-        <w:tc>
-          <w:tcPr>
-            <w:tcW w:w="2152" w:type="dxa"/>
-          </w:tcPr>
-          <w:p/>
-        </w:tc>
-        <w:tc>
-          <w:tcPr>
-            <w:tcW w:w="2135" w:type="dxa"/>
-          </w:tcPr>
-          <w:p/>
-        </w:tc>
-      </w:tr>
-      <w:tr>
-        <w:tc>
-          <w:tcPr>
-            <w:tcW w:w="1728" w:type="dxa"/>
-          </w:tcPr>
-          <w:p>
-            <w:pPr>
-              <w:rPr>
-                <w:i/>
-              </w:rPr>
-            </w:pPr>
-            <w:r>
-              <w:rPr>
-                <w:i/>
-              </w:rPr>
-              <w:t>etc</w:t>
-            </w:r>
-          </w:p>
-        </w:tc>
-        <w:tc>
-          <w:tcPr>
-            <w:tcW w:w="2507" w:type="dxa"/>
-          </w:tcPr>
-          <w:p>
-            <w:pPr>
-              <w:rPr>
-                <w:i/>
-              </w:rPr>
-            </w:pPr>
           </w:p>
         </w:tc>
         <w:tc>
@@ -954,7 +918,11 @@
           <w:tcPr>
             <w:tcW w:w="2152" w:type="dxa"/>
           </w:tcPr>
-          <w:p/>
+          <w:p>
+            <w:r>
+              <w:t>15</w:t>
+            </w:r>
+          </w:p>
         </w:tc>
         <w:tc>
           <w:tcPr>
@@ -1089,165 +1057,11 @@
           <w:tcPr>
             <w:tcW w:w="2152" w:type="dxa"/>
           </w:tcPr>
-          <w:p/>
-        </w:tc>
-        <w:tc>
-          <w:tcPr>
-            <w:tcW w:w="2135" w:type="dxa"/>
-          </w:tcPr>
-          <w:p/>
-        </w:tc>
-      </w:tr>
-      <w:tr>
-        <w:tc>
-          <w:tcPr>
-            <w:tcW w:w="1728" w:type="dxa"/>
-          </w:tcPr>
-          <w:p>
-            <w:pPr>
-              <w:rPr>
-                <w:i/>
-              </w:rPr>
-            </w:pPr>
-            <w:r>
-              <w:rPr>
-                <w:i/>
-              </w:rPr>
-              <w:t>Feature</w:t>
-            </w:r>
-            <w:r>
-              <w:rPr>
-                <w:i/>
-              </w:rPr>
-              <w:t>5</w:t>
-            </w:r>
-          </w:p>
-        </w:tc>
-        <w:tc>
-          <w:tcPr>
-            <w:tcW w:w="2507" w:type="dxa"/>
-          </w:tcPr>
-          <w:p>
-            <w:r>
-              <w:rPr>
-                <w:i/>
-              </w:rPr>
-              <w:t>FeatureDescription</w:t>
-            </w:r>
-            <w:r>
-              <w:rPr>
-                <w:i/>
-              </w:rPr>
-              <w:t>5</w:t>
-            </w:r>
-          </w:p>
-        </w:tc>
-        <w:tc>
-          <w:tcPr>
-            <w:tcW w:w="2152" w:type="dxa"/>
-          </w:tcPr>
-          <w:p/>
-        </w:tc>
-        <w:tc>
-          <w:tcPr>
-            <w:tcW w:w="2135" w:type="dxa"/>
-          </w:tcPr>
-          <w:p/>
-        </w:tc>
-      </w:tr>
-      <w:tr>
-        <w:tc>
-          <w:tcPr>
-            <w:tcW w:w="1728" w:type="dxa"/>
-          </w:tcPr>
-          <w:p>
-            <w:pPr>
-              <w:rPr>
-                <w:i/>
-              </w:rPr>
-            </w:pPr>
-            <w:r>
-              <w:rPr>
-                <w:i/>
-              </w:rPr>
-              <w:t>Feature</w:t>
-            </w:r>
-            <w:r>
-              <w:rPr>
-                <w:i/>
-              </w:rPr>
-              <w:t>6</w:t>
-            </w:r>
-          </w:p>
-        </w:tc>
-        <w:tc>
-          <w:tcPr>
-            <w:tcW w:w="2507" w:type="dxa"/>
-          </w:tcPr>
-          <w:p>
-            <w:r>
-              <w:rPr>
-                <w:i/>
-              </w:rPr>
-              <w:t>FeatureDescription</w:t>
-            </w:r>
-            <w:r>
-              <w:rPr>
-                <w:i/>
-              </w:rPr>
-              <w:t>6</w:t>
-            </w:r>
-          </w:p>
-        </w:tc>
-        <w:tc>
-          <w:tcPr>
-            <w:tcW w:w="2152" w:type="dxa"/>
-          </w:tcPr>
-          <w:p/>
-        </w:tc>
-        <w:tc>
-          <w:tcPr>
-            <w:tcW w:w="2135" w:type="dxa"/>
-          </w:tcPr>
-          <w:p/>
-        </w:tc>
-      </w:tr>
-      <w:tr>
-        <w:tc>
-          <w:tcPr>
-            <w:tcW w:w="1728" w:type="dxa"/>
-          </w:tcPr>
-          <w:p>
-            <w:pPr>
-              <w:rPr>
-                <w:i/>
-              </w:rPr>
-            </w:pPr>
-            <w:r>
-              <w:rPr>
-                <w:i/>
-              </w:rPr>
-              <w:t>etc</w:t>
-            </w:r>
-          </w:p>
-        </w:tc>
-        <w:tc>
-          <w:tcPr>
-            <w:tcW w:w="2507" w:type="dxa"/>
-          </w:tcPr>
-          <w:p>
-            <w:pPr>
-              <w:rPr>
-                <w:i/>
-              </w:rPr>
-            </w:pPr>
-          </w:p>
-        </w:tc>
-        <w:tc>
-          <w:tcPr>
-            <w:tcW w:w="2152" w:type="dxa"/>
-          </w:tcPr>
-          <w:p/>
+          <w:p>
+            <w:r>
+              <w:t>10</w:t>
+            </w:r>
+          </w:p>
         </w:tc>
         <w:tc>
           <w:tcPr>
@@ -1508,11 +1322,16 @@
   </w:style>
   <w:style w:type="character" w:default="1" w:styleId="DefaultParagraphFont">
     <w:name w:val="Default Paragraph Font"/>
+    <w:uiPriority w:val="1"/>
     <w:semiHidden/>
+    <w:unhideWhenUsed/>
   </w:style>
   <w:style w:type="table" w:default="1" w:styleId="TableNormal">
     <w:name w:val="Normal Table"/>
+    <w:uiPriority w:val="99"/>
     <w:semiHidden/>
+    <w:unhideWhenUsed/>
+    <w:qFormat/>
     <w:tblPr>
       <w:tblInd w:w="0" w:type="dxa"/>
       <w:tblCellMar>
@@ -1525,7 +1344,9 @@
   </w:style>
   <w:style w:type="numbering" w:default="1" w:styleId="NoList">
     <w:name w:val="No List"/>
+    <w:uiPriority w:val="99"/>
     <w:semiHidden/>
+    <w:unhideWhenUsed/>
   </w:style>
   <w:style w:type="table" w:styleId="TableGrid">
     <w:name w:val="Table Grid"/>
@@ -1861,6 +1682,19 @@
 </file>
 
 <file path=customXml/item1.xml><?xml version="1.0" encoding="utf-8"?>
+<?mso-contentType ?>
+<FormTemplates xmlns="http://schemas.microsoft.com/sharepoint/v3/contenttype/forms">
+  <Display>DocumentLibraryForm</Display>
+  <Edit>DocumentLibraryForm</Edit>
+  <New>DocumentLibraryForm</New>
+</FormTemplates>
+</file>
+
+<file path=customXml/item2.xml><?xml version="1.0" encoding="utf-8"?>
+<LongProperties xmlns="http://schemas.microsoft.com/office/2006/metadata/longProperties"/>
+</file>
+
+<file path=customXml/item3.xml><?xml version="1.0" encoding="utf-8"?>
 <ct:contentTypeSchema xmlns:ct="http://schemas.microsoft.com/office/2006/metadata/contentType" xmlns:ma="http://schemas.microsoft.com/office/2006/metadata/properties/metaAttributes" ct:_="" ma:_="" ma:contentTypeName="Document" ma:contentTypeID="0x0101003D3E6F88C238C14B83E42EF546823F19" ma:contentTypeVersion="0" ma:contentTypeDescription="Create a new document." ma:contentTypeScope="" ma:versionID="e4a6f99a471e66eb88d66621434046db">
   <xsd:schema xmlns:xsd="http://www.w3.org/2001/XMLSchema" xmlns:p="http://schemas.microsoft.com/office/2006/metadata/properties" targetNamespace="http://schemas.microsoft.com/office/2006/metadata/properties" ma:root="true" ma:fieldsID="4aeb20c0e3442673af7ee10786458764">
     <xsd:element name="properties">
@@ -1909,19 +1743,6 @@
 </ct:contentTypeSchema>
 </file>
 
-<file path=customXml/item2.xml><?xml version="1.0" encoding="utf-8"?>
-<LongProperties xmlns="http://schemas.microsoft.com/office/2006/metadata/longProperties"/>
-</file>
-
-<file path=customXml/item3.xml><?xml version="1.0" encoding="utf-8"?>
-<?mso-contentType ?>
-<FormTemplates xmlns="http://schemas.microsoft.com/sharepoint/v3/contenttype/forms">
-  <Display>DocumentLibraryForm</Display>
-  <Edit>DocumentLibraryForm</Edit>
-  <New>DocumentLibraryForm</New>
-</FormTemplates>
-</file>
-
 <file path=customXml/item4.xml><?xml version="1.0" encoding="utf-8"?>
 <p:properties xmlns:p="http://schemas.microsoft.com/office/2006/metadata/properties" xmlns:xsi="http://www.w3.org/2001/XMLSchema-instance">
   <documentManagement/>
@@ -1929,6 +1750,22 @@
 </file>
 
 <file path=customXml/itemProps1.xml><?xml version="1.0" encoding="utf-8"?>
+<ds:datastoreItem xmlns:ds="http://schemas.openxmlformats.org/officeDocument/2006/customXml" ds:itemID="{963C68B2-4234-46C5-B3EA-A05B64B75B30}">
+  <ds:schemaRefs>
+    <ds:schemaRef ds:uri="http://schemas.microsoft.com/sharepoint/v3/contenttype/forms"/>
+  </ds:schemaRefs>
+</ds:datastoreItem>
+</file>
+
+<file path=customXml/itemProps2.xml><?xml version="1.0" encoding="utf-8"?>
+<ds:datastoreItem xmlns:ds="http://schemas.openxmlformats.org/officeDocument/2006/customXml" ds:itemID="{3DBCC646-F434-4E6D-B4D0-404BA498D490}">
+  <ds:schemaRefs>
+    <ds:schemaRef ds:uri="http://schemas.microsoft.com/office/2006/metadata/longProperties"/>
+  </ds:schemaRefs>
+</ds:datastoreItem>
+</file>
+
+<file path=customXml/itemProps3.xml><?xml version="1.0" encoding="utf-8"?>
 <ds:datastoreItem xmlns:ds="http://schemas.openxmlformats.org/officeDocument/2006/customXml" ds:itemID="{B844593B-1A5B-4BF1-8D4F-C5410B519143}">
   <ds:schemaRefs>
     <ds:schemaRef ds:uri="http://schemas.microsoft.com/office/2006/metadata/contentType"/>
@@ -1943,32 +1780,10 @@
 </ds:datastoreItem>
 </file>
 
-<file path=customXml/itemProps2.xml><?xml version="1.0" encoding="utf-8"?>
-<ds:datastoreItem xmlns:ds="http://schemas.openxmlformats.org/officeDocument/2006/customXml" ds:itemID="{3DBCC646-F434-4E6D-B4D0-404BA498D490}">
-  <ds:schemaRefs>
-    <ds:schemaRef ds:uri="http://schemas.microsoft.com/office/2006/metadata/longProperties"/>
-  </ds:schemaRefs>
-</ds:datastoreItem>
-</file>
-
-<file path=customXml/itemProps3.xml><?xml version="1.0" encoding="utf-8"?>
-<ds:datastoreItem xmlns:ds="http://schemas.openxmlformats.org/officeDocument/2006/customXml" ds:itemID="{963C68B2-4234-46C5-B3EA-A05B64B75B30}">
-  <ds:schemaRefs>
-    <ds:schemaRef ds:uri="http://schemas.microsoft.com/sharepoint/v3/contenttype/forms"/>
-  </ds:schemaRefs>
-</ds:datastoreItem>
-</file>
-
 <file path=customXml/itemProps4.xml><?xml version="1.0" encoding="utf-8"?>
 <ds:datastoreItem xmlns:ds="http://schemas.openxmlformats.org/officeDocument/2006/customXml" ds:itemID="{E546EE1B-107C-41B8-B677-358E4497C94C}">
   <ds:schemaRefs>
-    <ds:schemaRef ds:uri="http://schemas.microsoft.com/office/2006/documentManagement/types"/>
-    <ds:schemaRef ds:uri="http://purl.org/dc/elements/1.1/"/>
-    <ds:schemaRef ds:uri="http://purl.org/dc/terms/"/>
-    <ds:schemaRef ds:uri="http://purl.org/dc/dcmitype/"/>
-    <ds:schemaRef ds:uri="http://www.w3.org/XML/1998/namespace"/>
     <ds:schemaRef ds:uri="http://schemas.microsoft.com/office/2006/metadata/properties"/>
-    <ds:schemaRef ds:uri="http://schemas.openxmlformats.org/package/2006/metadata/core-properties"/>
   </ds:schemaRefs>
 </ds:datastoreItem>
 </file>
</xml_diff>